<commit_message>
Deploy PoisotLab/ms_mangal_synthesis to github.com/PoisotLab/ms_mangal_synthesis.git:gh-pages
</commit_message>
<xml_diff>
--- a/Environmental_biases_in_the_study_of.docx
+++ b/Environmental_biases_in_the_study_of.docx
@@ -78,7 +78,7 @@
     </w:p>
     <w:p>
       <w:pPr>
-        <w:pStyle w:val="Heading2"/>
+        <w:pStyle w:val="Heading1"/>
       </w:pPr>
       <w:bookmarkStart w:id="20" w:name="introduction"/>
       <w:r>
@@ -88,167 +88,10 @@
     </w:p>
     <w:p>
       <w:pPr>
-        <w:pStyle w:val="Heading4"/>
-      </w:pPr>
-      <w:bookmarkStart w:id="21" w:name="networks-are-useful-and-important"/>
-      <w:r>
-        <w:t xml:space="preserve">Networks are useful and important</w:t>
-      </w:r>
-      <w:bookmarkEnd w:id="21"/>
-    </w:p>
-    <w:p>
-      <w:pPr>
         <w:pStyle w:val="FirstParagraph"/>
       </w:pPr>
       <w:r>
         <w:t xml:space="preserve">Ecological networks are a useful way to think about ecological systems, and recently there has been an explosion of interest in them. This interest has motivated two efforts: an expansion of the tools used to investigate ecological networks, and an increase data collection efforts. In order for both of these efforts to progress, we need a means for ecologists to share and access high-quality network data. Mangal responds to this need, by providing an online database of open network data. Our purpose in the current document is threefold:</w:t>
-      </w:r>
-      <w:r>
-        <w:t xml:space="preserve"> </w:t>
-      </w:r>
-      <w:r>
-        <w:t xml:space="preserve">1. to describe updates and improvements to the Mangal project</w:t>
-      </w:r>
-      <w:r>
-        <w:t xml:space="preserve"> </w:t>
-      </w:r>
-      <w:r>
-        <w:t xml:space="preserve">2. to demonstrate the kinds of analyses possible through worked examples</w:t>
-      </w:r>
-      <w:r>
-        <w:t xml:space="preserve"> </w:t>
-      </w:r>
-      <w:r>
-        <w:t xml:space="preserve">3. to highlight the need for more empirical network data, especially in undersampled regions.</w:t>
-      </w:r>
-    </w:p>
-    <w:p>
-      <w:pPr>
-        <w:pStyle w:val="Heading4"/>
-      </w:pPr>
-      <w:bookmarkStart w:id="22" w:name="re-introducing-mangal"/>
-      <w:r>
-        <w:t xml:space="preserve">(re) Introducing Mangal</w:t>
-      </w:r>
-      <w:bookmarkEnd w:id="22"/>
-    </w:p>
-    <w:p>
-      <w:pPr>
-        <w:pStyle w:val="FirstParagraph"/>
-      </w:pPr>
-      <w:r>
-        <w:t xml:space="preserve">Mangal is an actively developed project which has recently been expanded and improved.</w:t>
-      </w:r>
-      <w:r>
-        <w:t xml:space="preserve"> </w:t>
-      </w:r>
-      <w:r>
-        <w:t xml:space="preserve">* An earlier manuscript (Poisot et al 2015 [tk]) described Mangal as an online platform allowing ecologists to share data about ecological networks</w:t>
-      </w:r>
-      <w:r>
-        <w:t xml:space="preserve"> </w:t>
-      </w:r>
-      <w:r>
-        <w:t xml:space="preserve">* New technical improvements include:</w:t>
-      </w:r>
-      <w:r>
-        <w:t xml:space="preserve"> </w:t>
-      </w:r>
-      <w:r>
-        <w:t xml:space="preserve">* New data</w:t>
-      </w:r>
-      <w:r>
-        <w:t xml:space="preserve"> </w:t>
-      </w:r>
-      <w:r>
-        <w:t xml:space="preserve">- number and amount of new information</w:t>
-      </w:r>
-      <w:r>
-        <w:t xml:space="preserve"> </w:t>
-      </w:r>
-      <w:r>
-        <w:t xml:space="preserve">* web API for better data access, and two packages (one in Julia, the other in R) for accessing these data.</w:t>
-      </w:r>
-      <w:r>
-        <w:t xml:space="preserve"> </w:t>
-      </w:r>
-      <w:r>
-        <w:t xml:space="preserve">* Mangal in its current form offers open network data that is ready to support synthesis at many scales.</w:t>
-      </w:r>
-      <w:r>
-        <w:t xml:space="preserve"> </w:t>
-      </w:r>
-    </w:p>
-    <w:p>
-      <w:pPr>
-        <w:pStyle w:val="Heading4"/>
-      </w:pPr>
-      <w:bookmarkStart w:id="23" w:name="ecological-synthesis"/>
-      <w:r>
-        <w:t xml:space="preserve">Ecological synthesis</w:t>
-      </w:r>
-      <w:bookmarkEnd w:id="23"/>
-    </w:p>
-    <w:p>
-      <w:pPr>
-        <w:pStyle w:val="FirstParagraph"/>
-      </w:pPr>
-      <w:r>
-        <w:t xml:space="preserve">Synthesizing ecological data presents important challenges and also some exciting opportunities. Mangal is well suited to offer such opportunities in the study of ecological networks.</w:t>
-      </w:r>
-      <w:r>
-        <w:t xml:space="preserve"> </w:t>
-      </w:r>
-      <w:r>
-        <w:t xml:space="preserve">* A major challenge to ecological synthesis is generalizing from samples to the behaviour of ecological systems</w:t>
-      </w:r>
-      <w:r>
-        <w:t xml:space="preserve"> </w:t>
-      </w:r>
-      <w:r>
-        <w:t xml:space="preserve">* two obstacles to such generalizing in ecological systems: data coverage and data quality</w:t>
-      </w:r>
-      <w:r>
-        <w:t xml:space="preserve"> </w:t>
-      </w:r>
-      <w:r>
-        <w:t xml:space="preserve">- data coverage: are data collected from every relevant system?</w:t>
-      </w:r>
-      <w:r>
-        <w:t xml:space="preserve"> </w:t>
-      </w:r>
-      <w:r>
-        <w:t xml:space="preserve">- data quality: are data fit-for-purpose? Two particular aspects of quality</w:t>
-      </w:r>
-      <w:r>
-        <w:t xml:space="preserve"> </w:t>
-      </w:r>
-      <w:r>
-        <w:t xml:space="preserve">- taxonomic resolution</w:t>
-      </w:r>
-      <w:r>
-        <w:t xml:space="preserve"> </w:t>
-      </w:r>
-      <w:r>
-        <w:t xml:space="preserve">- sampling effort</w:t>
-      </w:r>
-    </w:p>
-    <w:p>
-      <w:pPr>
-        <w:pStyle w:val="Heading4"/>
-      </w:pPr>
-      <w:bookmarkStart w:id="24" w:name="coverage"/>
-      <w:r>
-        <w:t xml:space="preserve">Coverage</w:t>
-      </w:r>
-      <w:bookmarkEnd w:id="24"/>
-    </w:p>
-    <w:p>
-      <w:pPr>
-        <w:pStyle w:val="FirstParagraph"/>
-      </w:pPr>
-      <w:r>
-        <w:t xml:space="preserve">This database documents the impressive efforts of (generations of?) ecologists who have sampled nearly every continent and climatic zone, as well as various taxonomic groups and interaction types.</w:t>
       </w:r>
     </w:p>
     <w:p>
@@ -260,19 +103,7 @@
         </w:numPr>
       </w:pPr>
       <w:r>
-        <w:rPr>
-          <w:i/>
-        </w:rPr>
-        <w:t xml:space="preserve">Coverage in geographic space.</w:t>
-      </w:r>
-      <w:r>
-        <w:t xml:space="preserve"> </w:t>
-      </w:r>
-      <w:r>
-        <w:t xml:space="preserve">Mangal now contains information from all over the world, and from every continent except Antarctica.</w:t>
-      </w:r>
-      <w:r>
-        <w:t xml:space="preserve"> </w:t>
+        <w:t xml:space="preserve">to describe updates and improvements to the Mangal project</w:t>
       </w:r>
     </w:p>
     <w:p>
@@ -284,6 +115,244 @@
         </w:numPr>
       </w:pPr>
       <w:r>
+        <w:t xml:space="preserve">to demonstrate the kinds of analyses possible through worked examples</w:t>
+      </w:r>
+    </w:p>
+    <w:p>
+      <w:pPr>
+        <w:pStyle w:val="Compact"/>
+        <w:numPr>
+          <w:numId w:val="1001"/>
+          <w:ilvl w:val="0"/>
+        </w:numPr>
+      </w:pPr>
+      <w:r>
+        <w:t xml:space="preserve">to highlight the need for more empirical network data, especially in undersampled regions.</w:t>
+      </w:r>
+    </w:p>
+    <w:p>
+      <w:pPr>
+        <w:pStyle w:val="FirstParagraph"/>
+      </w:pPr>
+      <w:r>
+        <w:t xml:space="preserve">Mangal is an actively developed project which has recently been expanded and improved.</w:t>
+      </w:r>
+    </w:p>
+    <w:p>
+      <w:pPr>
+        <w:pStyle w:val="Compact"/>
+        <w:numPr>
+          <w:numId w:val="1002"/>
+          <w:ilvl w:val="0"/>
+        </w:numPr>
+      </w:pPr>
+      <w:r>
+        <w:t xml:space="preserve">An earlier manuscript (Poisot et al 2015 [tk]) described Mangal as an online platform allowing ecologists to share data about ecological networks</w:t>
+      </w:r>
+    </w:p>
+    <w:p>
+      <w:pPr>
+        <w:pStyle w:val="Compact"/>
+        <w:numPr>
+          <w:numId w:val="1002"/>
+          <w:ilvl w:val="0"/>
+        </w:numPr>
+      </w:pPr>
+      <w:r>
+        <w:t xml:space="preserve">New technical improvements include:</w:t>
+      </w:r>
+    </w:p>
+    <w:p>
+      <w:pPr>
+        <w:pStyle w:val="Compact"/>
+        <w:numPr>
+          <w:numId w:val="1002"/>
+          <w:ilvl w:val="0"/>
+        </w:numPr>
+      </w:pPr>
+      <w:r>
+        <w:t xml:space="preserve">New data</w:t>
+      </w:r>
+    </w:p>
+    <w:p>
+      <w:pPr>
+        <w:pStyle w:val="Compact"/>
+        <w:numPr>
+          <w:numId w:val="1002"/>
+          <w:ilvl w:val="0"/>
+        </w:numPr>
+      </w:pPr>
+      <w:r>
+        <w:t xml:space="preserve">number and amount of new information</w:t>
+      </w:r>
+    </w:p>
+    <w:p>
+      <w:pPr>
+        <w:pStyle w:val="Compact"/>
+        <w:numPr>
+          <w:numId w:val="1002"/>
+          <w:ilvl w:val="0"/>
+        </w:numPr>
+      </w:pPr>
+      <w:r>
+        <w:t xml:space="preserve">web API for better data access, and two packages (one in Julia, the other in R) for accessing these data.</w:t>
+      </w:r>
+    </w:p>
+    <w:p>
+      <w:pPr>
+        <w:pStyle w:val="Compact"/>
+        <w:numPr>
+          <w:numId w:val="1002"/>
+          <w:ilvl w:val="0"/>
+        </w:numPr>
+      </w:pPr>
+      <w:r>
+        <w:t xml:space="preserve">Mangal in its current form offers open network data that is ready to support synthesis at many scales.</w:t>
+      </w:r>
+    </w:p>
+    <w:p>
+      <w:pPr>
+        <w:pStyle w:val="FirstParagraph"/>
+      </w:pPr>
+      <w:r>
+        <w:t xml:space="preserve">Synthesizing ecological data presents important challenges and also some</w:t>
+      </w:r>
+      <w:r>
+        <w:t xml:space="preserve"> </w:t>
+      </w:r>
+      <w:r>
+        <w:t xml:space="preserve">exciting opportunities. Mangal is well suited to offer such opportunities</w:t>
+      </w:r>
+      <w:r>
+        <w:t xml:space="preserve"> </w:t>
+      </w:r>
+      <w:r>
+        <w:t xml:space="preserve">in the study of ecological networks.</w:t>
+      </w:r>
+    </w:p>
+    <w:p>
+      <w:pPr>
+        <w:pStyle w:val="Compact"/>
+        <w:numPr>
+          <w:numId w:val="1003"/>
+          <w:ilvl w:val="0"/>
+        </w:numPr>
+      </w:pPr>
+      <w:r>
+        <w:t xml:space="preserve">A major challenge to ecological synthesis is generalizing from samples to the behaviour of ecological systems</w:t>
+      </w:r>
+    </w:p>
+    <w:p>
+      <w:pPr>
+        <w:pStyle w:val="Compact"/>
+        <w:numPr>
+          <w:numId w:val="1003"/>
+          <w:ilvl w:val="0"/>
+        </w:numPr>
+      </w:pPr>
+      <w:r>
+        <w:t xml:space="preserve">two obstacles to such generalizing in ecological systems: data coverage and data quality</w:t>
+      </w:r>
+    </w:p>
+    <w:p>
+      <w:pPr>
+        <w:pStyle w:val="Compact"/>
+        <w:numPr>
+          <w:numId w:val="1004"/>
+          <w:ilvl w:val="1"/>
+        </w:numPr>
+      </w:pPr>
+      <w:r>
+        <w:t xml:space="preserve">data coverage: are data collected from every relevant system?</w:t>
+      </w:r>
+    </w:p>
+    <w:p>
+      <w:pPr>
+        <w:pStyle w:val="Compact"/>
+        <w:numPr>
+          <w:numId w:val="1004"/>
+          <w:ilvl w:val="1"/>
+        </w:numPr>
+      </w:pPr>
+      <w:r>
+        <w:t xml:space="preserve">data quality: are data fit-for-purpose? Two particular aspects of quality</w:t>
+      </w:r>
+    </w:p>
+    <w:p>
+      <w:pPr>
+        <w:pStyle w:val="Compact"/>
+        <w:numPr>
+          <w:numId w:val="1005"/>
+          <w:ilvl w:val="2"/>
+        </w:numPr>
+      </w:pPr>
+      <w:r>
+        <w:t xml:space="preserve">taxonomic resolution</w:t>
+      </w:r>
+    </w:p>
+    <w:p>
+      <w:pPr>
+        <w:pStyle w:val="Compact"/>
+        <w:numPr>
+          <w:numId w:val="1005"/>
+          <w:ilvl w:val="2"/>
+        </w:numPr>
+      </w:pPr>
+      <w:r>
+        <w:t xml:space="preserve">sampling effort</w:t>
+      </w:r>
+    </w:p>
+    <w:p>
+      <w:pPr>
+        <w:pStyle w:val="FirstParagraph"/>
+      </w:pPr>
+      <w:r>
+        <w:t xml:space="preserve">This database documents the impressive efforts of (generations of?) ecologists</w:t>
+      </w:r>
+      <w:r>
+        <w:t xml:space="preserve"> </w:t>
+      </w:r>
+      <w:r>
+        <w:t xml:space="preserve">who have sampled nearly every continent and climatic zone, as well as various</w:t>
+      </w:r>
+      <w:r>
+        <w:t xml:space="preserve"> </w:t>
+      </w:r>
+      <w:r>
+        <w:t xml:space="preserve">taxonomic groups and interaction types.</w:t>
+      </w:r>
+    </w:p>
+    <w:p>
+      <w:pPr>
+        <w:numPr>
+          <w:numId w:val="1006"/>
+          <w:ilvl w:val="0"/>
+        </w:numPr>
+      </w:pPr>
+      <w:r>
+        <w:rPr>
+          <w:i/>
+        </w:rPr>
+        <w:t xml:space="preserve">Coverage in geographic space.</w:t>
+      </w:r>
+      <w:r>
+        <w:t xml:space="preserve"> </w:t>
+      </w:r>
+      <w:r>
+        <w:t xml:space="preserve">Mangal now contains information from all over the world, and from every continent except Antarctica.</w:t>
+      </w:r>
+      <w:r>
+        <w:t xml:space="preserve"> </w:t>
+      </w:r>
+    </w:p>
+    <w:p>
+      <w:pPr>
+        <w:numPr>
+          <w:numId w:val="1006"/>
+          <w:ilvl w:val="0"/>
+        </w:numPr>
+      </w:pPr>
+      <w:r>
         <w:rPr>
           <w:i/>
         </w:rPr>
@@ -303,11 +372,11 @@
       <w:pPr>
         <w:pStyle w:val="Heading4"/>
       </w:pPr>
-      <w:bookmarkStart w:id="25" w:name="X13b7d43b9824789cdf20ab575c4c90562dda3e9"/>
+      <w:bookmarkStart w:id="21" w:name="X13b7d43b9824789cdf20ab575c4c90562dda3e9"/>
       <w:r>
         <w:t xml:space="preserve">Data quality: sampling effort and taxonomy</w:t>
       </w:r>
-      <w:bookmarkEnd w:id="25"/>
+      <w:bookmarkEnd w:id="21"/>
     </w:p>
     <w:p>
       <w:pPr>
@@ -372,7 +441,7 @@
       <w:pPr>
         <w:pStyle w:val="Heading4"/>
       </w:pPr>
-      <w:bookmarkStart w:id="26" w:name="reducing-uncertainty-through-analogues"/>
+      <w:bookmarkStart w:id="22" w:name="reducing-uncertainty-through-analogues"/>
       <w:r>
         <w:t xml:space="preserve">reducing uncertainty through</w:t>
       </w:r>
@@ -388,7 +457,7 @@
       <w:r>
         <w:t xml:space="preserve">’</w:t>
       </w:r>
-      <w:bookmarkEnd w:id="26"/>
+      <w:bookmarkEnd w:id="22"/>
     </w:p>
     <w:p>
       <w:pPr>
@@ -444,11 +513,11 @@
       <w:pPr>
         <w:pStyle w:val="Heading2"/>
       </w:pPr>
-      <w:bookmarkStart w:id="27" w:name="ecological-analyses-using-mangal"/>
+      <w:bookmarkStart w:id="23" w:name="ecological-analyses-using-mangal"/>
       <w:r>
         <w:t xml:space="preserve">Ecological analyses using Mangal</w:t>
       </w:r>
-      <w:bookmarkEnd w:id="27"/>
+      <w:bookmarkEnd w:id="23"/>
     </w:p>
     <w:p>
       <w:pPr>
@@ -477,101 +546,101 @@
       <w:pPr>
         <w:pStyle w:val="Heading3"/>
       </w:pPr>
-      <w:bookmarkStart w:id="28" w:name="link-density"/>
+      <w:bookmarkStart w:id="24" w:name="link-density"/>
       <w:r>
         <w:t xml:space="preserve">Link density</w:t>
       </w:r>
+      <w:bookmarkEnd w:id="24"/>
+    </w:p>
+    <w:p>
+      <w:pPr>
+        <w:pStyle w:val="Heading3"/>
+      </w:pPr>
+      <w:bookmarkStart w:id="25" w:name="connectance"/>
+      <w:r>
+        <w:t xml:space="preserve">Connectance</w:t>
+      </w:r>
+      <w:bookmarkEnd w:id="25"/>
+    </w:p>
+    <w:p>
+      <w:pPr>
+        <w:pStyle w:val="Heading2"/>
+      </w:pPr>
+      <w:bookmarkStart w:id="26" w:name="future-of-network-ecology"/>
+      <w:r>
+        <w:t xml:space="preserve">Future of network ecology</w:t>
+      </w:r>
+      <w:bookmarkEnd w:id="26"/>
+    </w:p>
+    <w:p>
+      <w:pPr>
+        <w:pStyle w:val="Heading3"/>
+      </w:pPr>
+      <w:bookmarkStart w:id="27" w:name="more-complete-analyses"/>
+      <w:r>
+        <w:t xml:space="preserve">more complete analyses</w:t>
+      </w:r>
+      <w:bookmarkEnd w:id="27"/>
+    </w:p>
+    <w:p>
+      <w:pPr>
+        <w:pStyle w:val="FirstParagraph"/>
+      </w:pPr>
+      <w:r>
+        <w:t xml:space="preserve">We have only shown some high-level summaries of the data here; many possibilities remain.</w:t>
+      </w:r>
+    </w:p>
+    <w:p>
+      <w:pPr>
+        <w:pStyle w:val="Heading3"/>
+      </w:pPr>
+      <w:bookmarkStart w:id="28" w:name="more-data-collection"/>
+      <w:r>
+        <w:t xml:space="preserve">more data collection</w:t>
+      </w:r>
       <w:bookmarkEnd w:id="28"/>
     </w:p>
     <w:p>
       <w:pPr>
+        <w:pStyle w:val="FirstParagraph"/>
+      </w:pPr>
+      <w:r>
+        <w:t xml:space="preserve">We have demonstrated the considerable coverage of Mangal; however, our summary also highlights important data-collection needs. In particular, we need better information about (mutualists, desert food webs?)</w:t>
+      </w:r>
+    </w:p>
+    <w:p>
+      <w:pPr>
         <w:pStyle w:val="Heading3"/>
       </w:pPr>
-      <w:bookmarkStart w:id="29" w:name="connectance"/>
-      <w:r>
-        <w:t xml:space="preserve">Connectance</w:t>
+      <w:bookmarkStart w:id="29" w:name="active-development"/>
+      <w:r>
+        <w:t xml:space="preserve">Active development</w:t>
       </w:r>
       <w:bookmarkEnd w:id="29"/>
     </w:p>
     <w:p>
       <w:pPr>
-        <w:pStyle w:val="Heading2"/>
-      </w:pPr>
-      <w:bookmarkStart w:id="30" w:name="future-of-network-ecology"/>
-      <w:r>
-        <w:t xml:space="preserve">Future of network ecology</w:t>
+        <w:pStyle w:val="FirstParagraph"/>
+      </w:pPr>
+      <w:r>
+        <w:t xml:space="preserve">This is an open-source project: all data and all code supporting this are available on the Mangal project GitHub organization. Our hope is that the success of this project will encourage similar efforts within other parts of the ecological community.</w:t>
+      </w:r>
+      <w:r>
+        <w:t xml:space="preserve"> </w:t>
+      </w:r>
+      <w:r>
+        <w:t xml:space="preserve">In addition, we hope that this project will encourage the recognition of the contribution that software creators make to ecological research.</w:t>
+      </w:r>
+    </w:p>
+    <w:p>
+      <w:pPr>
+        <w:pStyle w:val="Heading1"/>
+      </w:pPr>
+      <w:bookmarkStart w:id="30" w:name="references"/>
+      <w:r>
+        <w:t xml:space="preserve">References</w:t>
       </w:r>
       <w:bookmarkEnd w:id="30"/>
-    </w:p>
-    <w:p>
-      <w:pPr>
-        <w:pStyle w:val="Heading3"/>
-      </w:pPr>
-      <w:bookmarkStart w:id="31" w:name="more-complete-analyses"/>
-      <w:r>
-        <w:t xml:space="preserve">more complete analyses</w:t>
-      </w:r>
-      <w:bookmarkEnd w:id="31"/>
-    </w:p>
-    <w:p>
-      <w:pPr>
-        <w:pStyle w:val="FirstParagraph"/>
-      </w:pPr>
-      <w:r>
-        <w:t xml:space="preserve">We have only shown some high-level summaries of the data here; many possibilities remain.</w:t>
-      </w:r>
-    </w:p>
-    <w:p>
-      <w:pPr>
-        <w:pStyle w:val="Heading3"/>
-      </w:pPr>
-      <w:bookmarkStart w:id="32" w:name="more-data-collection"/>
-      <w:r>
-        <w:t xml:space="preserve">more data collection</w:t>
-      </w:r>
-      <w:bookmarkEnd w:id="32"/>
-    </w:p>
-    <w:p>
-      <w:pPr>
-        <w:pStyle w:val="FirstParagraph"/>
-      </w:pPr>
-      <w:r>
-        <w:t xml:space="preserve">We have demonstrated the considerable coverage of Mangal; however, our summary also highlights important data-collection needs. In particular, we need better information about (mutualists, desert food webs?)</w:t>
-      </w:r>
-    </w:p>
-    <w:p>
-      <w:pPr>
-        <w:pStyle w:val="Heading3"/>
-      </w:pPr>
-      <w:bookmarkStart w:id="33" w:name="active-development"/>
-      <w:r>
-        <w:t xml:space="preserve">Active development</w:t>
-      </w:r>
-      <w:bookmarkEnd w:id="33"/>
-    </w:p>
-    <w:p>
-      <w:pPr>
-        <w:pStyle w:val="FirstParagraph"/>
-      </w:pPr>
-      <w:r>
-        <w:t xml:space="preserve">This is an open-source project: all data and all code supporting this are available on the Mangal project GitHub organization. Our hope is that the success of this project will encourage similar efforts within other parts of the ecological community.</w:t>
-      </w:r>
-      <w:r>
-        <w:t xml:space="preserve"> </w:t>
-      </w:r>
-      <w:r>
-        <w:t xml:space="preserve">In addition, we hope that this project will encourage the recognition of the contribution that software creators make to ecological research.</w:t>
-      </w:r>
-    </w:p>
-    <w:p>
-      <w:pPr>
-        <w:pStyle w:val="Heading1"/>
-      </w:pPr>
-      <w:bookmarkStart w:id="34" w:name="references"/>
-      <w:r>
-        <w:t xml:space="preserve">References</w:t>
-      </w:r>
-      <w:bookmarkEnd w:id="34"/>
     </w:p>
     <w:sectPr/>
   </w:body>
@@ -706,8 +775,120 @@
       </w:pPr>
     </w:lvl>
   </w:abstractNum>
+  <w:abstractNum w:abstractNumId="99411">
+    <w:nsid w:val="ea454b4c"/>
+    <w:multiLevelType w:val="multilevel"/>
+    <w:lvl w:ilvl="0">
+      <w:start w:val="1"/>
+      <w:numFmt w:val="decimal"/>
+      <w:lvlText w:val="%1."/>
+      <w:lvlJc w:val="left"/>
+      <w:pPr>
+        <w:tabs>
+          <w:tab w:val="num" w:pos="0"/>
+        </w:tabs>
+        <w:ind w:left="480" w:hanging="480"/>
+      </w:pPr>
+    </w:lvl>
+    <w:lvl w:ilvl="1">
+      <w:start w:val="1"/>
+      <w:numFmt w:val="decimal"/>
+      <w:lvlText w:val="%2."/>
+      <w:lvlJc w:val="left"/>
+      <w:pPr>
+        <w:tabs>
+          <w:tab w:val="num" w:pos="720"/>
+        </w:tabs>
+        <w:ind w:left="1200" w:hanging="480"/>
+      </w:pPr>
+    </w:lvl>
+    <w:lvl w:ilvl="2">
+      <w:start w:val="1"/>
+      <w:numFmt w:val="decimal"/>
+      <w:lvlText w:val="%3."/>
+      <w:lvlJc w:val="left"/>
+      <w:pPr>
+        <w:tabs>
+          <w:tab w:val="num" w:pos="1440"/>
+        </w:tabs>
+        <w:ind w:left="1920" w:hanging="480"/>
+      </w:pPr>
+    </w:lvl>
+    <w:lvl w:ilvl="3">
+      <w:start w:val="1"/>
+      <w:numFmt w:val="decimal"/>
+      <w:lvlText w:val="%4."/>
+      <w:lvlJc w:val="left"/>
+      <w:pPr>
+        <w:tabs>
+          <w:tab w:val="num" w:pos="2160"/>
+        </w:tabs>
+        <w:ind w:left="2640" w:hanging="480"/>
+      </w:pPr>
+    </w:lvl>
+    <w:lvl w:ilvl="4">
+      <w:start w:val="1"/>
+      <w:numFmt w:val="decimal"/>
+      <w:lvlText w:val="%5."/>
+      <w:lvlJc w:val="left"/>
+      <w:pPr>
+        <w:tabs>
+          <w:tab w:val="num" w:pos="2880"/>
+        </w:tabs>
+        <w:ind w:left="3360" w:hanging="480"/>
+      </w:pPr>
+    </w:lvl>
+    <w:lvl w:ilvl="5">
+      <w:start w:val="1"/>
+      <w:numFmt w:val="decimal"/>
+      <w:lvlText w:val="%6."/>
+      <w:lvlJc w:val="left"/>
+      <w:pPr>
+        <w:tabs>
+          <w:tab w:val="num" w:pos="3600"/>
+        </w:tabs>
+        <w:ind w:left="4080" w:hanging="480"/>
+      </w:pPr>
+    </w:lvl>
+    <w:lvl w:ilvl="6">
+      <w:start w:val="1"/>
+      <w:numFmt w:val="decimal"/>
+      <w:lvlText w:val="%7."/>
+      <w:lvlJc w:val="left"/>
+      <w:pPr>
+        <w:tabs>
+          <w:tab w:val="num" w:pos="4320"/>
+        </w:tabs>
+        <w:ind w:left="4800" w:hanging="480"/>
+      </w:pPr>
+    </w:lvl>
+    <w:lvl w:ilvl="7">
+      <w:start w:val="1"/>
+      <w:numFmt w:val="decimal"/>
+      <w:lvlText w:val="%8."/>
+      <w:lvlJc w:val="left"/>
+      <w:pPr>
+        <w:tabs>
+          <w:tab w:val="num" w:pos="5040"/>
+        </w:tabs>
+        <w:ind w:left="5520" w:hanging="480"/>
+      </w:pPr>
+    </w:lvl>
+    <w:lvl w:ilvl="8">
+      <w:start w:val="1"/>
+      <w:numFmt w:val="decimal"/>
+      <w:lvlText w:val="%9."/>
+      <w:lvlJc w:val="left"/>
+      <w:pPr>
+        <w:tabs>
+          <w:tab w:val="num" w:pos="5760"/>
+        </w:tabs>
+        <w:ind w:left="6240" w:hanging="480"/>
+      </w:pPr>
+    </w:lvl>
+  </w:abstractNum>
   <w:abstractNum w:abstractNumId="991">
-    <w:nsid w:val="ea454b4c"/>
+    <w:nsid w:val="71315dca"/>
     <w:multiLevelType w:val="multilevel"/>
     <w:lvl w:ilvl="0">
       <w:numFmt w:val="bullet"/>
@@ -813,6 +994,48 @@
     <w:abstractNumId w:val="990"/>
   </w:num>
   <w:num w:numId="1001">
+    <w:abstractNumId w:val="99411"/>
+    <w:lvlOverride w:ilvl="0">
+      <w:startOverride w:val="1"/>
+    </w:lvlOverride>
+    <w:lvlOverride w:ilvl="1">
+      <w:startOverride w:val="1"/>
+    </w:lvlOverride>
+    <w:lvlOverride w:ilvl="2">
+      <w:startOverride w:val="1"/>
+    </w:lvlOverride>
+    <w:lvlOverride w:ilvl="3">
+      <w:startOverride w:val="1"/>
+    </w:lvlOverride>
+    <w:lvlOverride w:ilvl="4">
+      <w:startOverride w:val="1"/>
+    </w:lvlOverride>
+    <w:lvlOverride w:ilvl="5">
+      <w:startOverride w:val="1"/>
+    </w:lvlOverride>
+    <w:lvlOverride w:ilvl="6">
+      <w:startOverride w:val="1"/>
+    </w:lvlOverride>
+    <w:lvlOverride w:ilvl="7">
+      <w:startOverride w:val="1"/>
+    </w:lvlOverride>
+    <w:lvlOverride w:ilvl="8">
+      <w:startOverride w:val="1"/>
+    </w:lvlOverride>
+  </w:num>
+  <w:num w:numId="1002">
+    <w:abstractNumId w:val="991"/>
+  </w:num>
+  <w:num w:numId="1003">
+    <w:abstractNumId w:val="991"/>
+  </w:num>
+  <w:num w:numId="1004">
+    <w:abstractNumId w:val="991"/>
+  </w:num>
+  <w:num w:numId="1005">
+    <w:abstractNumId w:val="991"/>
+  </w:num>
+  <w:num w:numId="1006">
     <w:abstractNumId w:val="991"/>
   </w:num>
 </w:numbering>

</xml_diff>